<commit_message>
lab mannual 1 for 231 , cover page and guidelines added
</commit_message>
<xml_diff>
--- a/Cover_Page.docx
+++ b/Cover_Page.docx
@@ -8,8 +8,6 @@
         <w:ind w:left="4681" w:right="3529" w:hanging="1086"/>
         <w:jc w:val="center"/>
       </w:pPr>
-      <w:bookmarkStart w:id="0" w:name="_GoBack"/>
-      <w:bookmarkEnd w:id="0"/>
     </w:p>
     <w:p>
       <w:pPr>
@@ -163,44 +161,66 @@
       <w:pPr>
         <w:spacing w:after="163" w:line="240" w:lineRule="auto"/>
         <w:ind w:left="0" w:firstLine="0"/>
-      </w:pPr>
-      <w:r>
-        <w:rPr>
-          <w:rFonts w:ascii="Times New Roman" w:eastAsia="Times New Roman" w:hAnsi="Times New Roman" w:cs="Times New Roman"/>
-          <w:sz w:val="28"/>
+        <w:rPr>
+          <w:rFonts w:ascii="Times New Roman" w:eastAsia="Times New Roman" w:hAnsi="Times New Roman" w:cs="Times New Roman"/>
+          <w:szCs w:val="18"/>
+        </w:rPr>
+      </w:pPr>
+      <w:r>
+        <w:rPr>
+          <w:rFonts w:ascii="Times New Roman" w:eastAsia="Times New Roman" w:hAnsi="Times New Roman" w:cs="Times New Roman"/>
+          <w:szCs w:val="18"/>
         </w:rPr>
         <w:t>Course Name:</w:t>
       </w:r>
       <w:r>
         <w:rPr>
           <w:rFonts w:ascii="Times New Roman" w:eastAsia="Times New Roman" w:hAnsi="Times New Roman" w:cs="Times New Roman"/>
-          <w:sz w:val="28"/>
-        </w:rPr>
-        <w:t xml:space="preserve"> CSE 332 Computer Organization and Architecture </w:t>
-      </w:r>
+          <w:szCs w:val="18"/>
+        </w:rPr>
+        <w:t xml:space="preserve"> </w:t>
+      </w:r>
+      <w:r>
+        <w:rPr>
+          <w:rFonts w:ascii="Times New Roman" w:eastAsia="Times New Roman" w:hAnsi="Times New Roman" w:cs="Times New Roman"/>
+          <w:szCs w:val="18"/>
+        </w:rPr>
+        <w:br/>
+        <w:t>Course Code:</w:t>
+      </w:r>
+      <w:r>
+        <w:rPr>
+          <w:rFonts w:ascii="Times New Roman" w:eastAsia="Times New Roman" w:hAnsi="Times New Roman" w:cs="Times New Roman"/>
+          <w:szCs w:val="18"/>
+        </w:rPr>
+        <w:br/>
+        <w:t>Section:</w:t>
+      </w:r>
+      <w:bookmarkStart w:id="0" w:name="_GoBack"/>
+      <w:bookmarkEnd w:id="0"/>
       <w:r>
         <w:rPr>
           <w:b/>
-          <w:sz w:val="28"/>
+          <w:szCs w:val="18"/>
         </w:rPr>
         <w:tab/>
       </w:r>
       <w:r>
         <w:rPr>
-          <w:sz w:val="28"/>
+          <w:szCs w:val="18"/>
         </w:rPr>
         <w:t xml:space="preserve"> </w:t>
       </w:r>
       <w:r>
         <w:rPr>
-          <w:sz w:val="28"/>
+          <w:szCs w:val="18"/>
         </w:rPr>
         <w:tab/>
         <w:t xml:space="preserve"> </w:t>
       </w:r>
       <w:r>
         <w:rPr>
-          <w:sz w:val="28"/>
+          <w:szCs w:val="18"/>
         </w:rPr>
         <w:tab/>
         <w:t xml:space="preserve"> </w:t>
@@ -212,13 +232,13 @@
         <w:ind w:left="0" w:firstLine="0"/>
         <w:rPr>
           <w:rFonts w:ascii="Times New Roman" w:eastAsia="Times New Roman" w:hAnsi="Times New Roman" w:cs="Times New Roman"/>
-          <w:sz w:val="28"/>
-        </w:rPr>
-      </w:pPr>
-      <w:r>
-        <w:rPr>
-          <w:rFonts w:ascii="Times New Roman" w:eastAsia="Times New Roman" w:hAnsi="Times New Roman" w:cs="Times New Roman"/>
-          <w:sz w:val="28"/>
+          <w:szCs w:val="18"/>
+        </w:rPr>
+      </w:pPr>
+      <w:r>
+        <w:rPr>
+          <w:rFonts w:ascii="Times New Roman" w:eastAsia="Times New Roman" w:hAnsi="Times New Roman" w:cs="Times New Roman"/>
+          <w:szCs w:val="18"/>
         </w:rPr>
         <w:t xml:space="preserve">Experiment Number: </w:t>
       </w:r>
@@ -229,7 +249,7 @@
         <w:ind w:left="0" w:firstLine="0"/>
         <w:rPr>
           <w:rFonts w:ascii="Times New Roman" w:eastAsia="Times New Roman" w:hAnsi="Times New Roman" w:cs="Times New Roman"/>
-          <w:sz w:val="28"/>
+          <w:szCs w:val="18"/>
         </w:rPr>
       </w:pPr>
     </w:p>
@@ -254,24 +274,30 @@
             <w:pPr>
               <w:spacing w:after="0" w:line="276" w:lineRule="auto"/>
               <w:ind w:left="0" w:firstLine="0"/>
+              <w:rPr>
+                <w:sz w:val="20"/>
+                <w:szCs w:val="18"/>
+              </w:rPr>
             </w:pPr>
             <w:r>
               <w:rPr>
                 <w:rFonts w:ascii="Times New Roman" w:eastAsia="Times New Roman" w:hAnsi="Times New Roman" w:cs="Times New Roman"/>
-                <w:sz w:val="28"/>
+                <w:szCs w:val="18"/>
               </w:rPr>
               <w:t>Experiment Name:</w:t>
             </w:r>
             <w:r>
               <w:rPr>
                 <w:rFonts w:ascii="Times New Roman" w:eastAsia="Times New Roman" w:hAnsi="Times New Roman" w:cs="Times New Roman"/>
+                <w:sz w:val="20"/>
+                <w:szCs w:val="18"/>
               </w:rPr>
               <w:t xml:space="preserve"> </w:t>
             </w:r>
             <w:r>
               <w:rPr>
                 <w:rFonts w:ascii="Times New Roman" w:eastAsia="Times New Roman" w:hAnsi="Times New Roman" w:cs="Times New Roman"/>
-                <w:sz w:val="28"/>
+                <w:szCs w:val="18"/>
               </w:rPr>
               <w:t xml:space="preserve"> </w:t>
             </w:r>
@@ -284,12 +310,12 @@
         <w:spacing w:after="0" w:line="276" w:lineRule="auto"/>
         <w:ind w:left="0" w:firstLine="0"/>
         <w:rPr>
-          <w:sz w:val="28"/>
-        </w:rPr>
-      </w:pPr>
-      <w:r>
-        <w:rPr>
-          <w:sz w:val="28"/>
+          <w:szCs w:val="18"/>
+        </w:rPr>
+      </w:pPr>
+      <w:r>
+        <w:rPr>
+          <w:szCs w:val="18"/>
         </w:rPr>
         <w:t>Submitted To:</w:t>
       </w:r>
@@ -299,7 +325,7 @@
         <w:spacing w:after="0" w:line="276" w:lineRule="auto"/>
         <w:ind w:left="0" w:firstLine="0"/>
         <w:rPr>
-          <w:sz w:val="28"/>
+          <w:szCs w:val="18"/>
         </w:rPr>
       </w:pPr>
     </w:p>
@@ -307,43 +333,55 @@
       <w:pPr>
         <w:spacing w:after="164" w:line="276" w:lineRule="auto"/>
         <w:ind w:left="0" w:firstLine="0"/>
-      </w:pPr>
-      <w:r>
-        <w:rPr>
-          <w:rFonts w:ascii="Times New Roman" w:eastAsia="Times New Roman" w:hAnsi="Times New Roman" w:cs="Times New Roman"/>
-          <w:sz w:val="28"/>
+        <w:rPr>
+          <w:sz w:val="20"/>
+          <w:szCs w:val="18"/>
+        </w:rPr>
+      </w:pPr>
+      <w:r>
+        <w:rPr>
+          <w:rFonts w:ascii="Times New Roman" w:eastAsia="Times New Roman" w:hAnsi="Times New Roman" w:cs="Times New Roman"/>
+          <w:szCs w:val="18"/>
         </w:rPr>
         <w:t>Experiment Date:</w:t>
       </w:r>
       <w:r>
         <w:rPr>
-          <w:sz w:val="28"/>
+          <w:szCs w:val="18"/>
         </w:rPr>
         <w:t xml:space="preserve">  </w:t>
       </w:r>
       <w:r>
         <w:rPr>
-          <w:sz w:val="28"/>
+          <w:szCs w:val="18"/>
         </w:rPr>
         <w:tab/>
         <w:t xml:space="preserve"> </w:t>
       </w:r>
       <w:r>
+        <w:rPr>
+          <w:sz w:val="20"/>
+          <w:szCs w:val="18"/>
+        </w:rPr>
         <w:t xml:space="preserve">                                                               </w:t>
       </w:r>
       <w:r>
+        <w:rPr>
+          <w:sz w:val="20"/>
+          <w:szCs w:val="18"/>
+        </w:rPr>
         <w:tab/>
       </w:r>
       <w:r>
         <w:rPr>
           <w:rFonts w:ascii="Times New Roman" w:eastAsia="Times New Roman" w:hAnsi="Times New Roman" w:cs="Times New Roman"/>
-          <w:sz w:val="28"/>
+          <w:szCs w:val="18"/>
         </w:rPr>
         <w:t>Submission Date:</w:t>
       </w:r>
       <w:r>
         <w:rPr>
-          <w:sz w:val="28"/>
+          <w:szCs w:val="18"/>
         </w:rPr>
         <w:t xml:space="preserve"> </w:t>
       </w:r>
@@ -352,44 +390,56 @@
       <w:pPr>
         <w:spacing w:after="164" w:line="240" w:lineRule="auto"/>
         <w:ind w:left="0" w:firstLine="0"/>
-      </w:pPr>
-      <w:r>
-        <w:rPr>
-          <w:rFonts w:ascii="Times New Roman" w:eastAsia="Times New Roman" w:hAnsi="Times New Roman" w:cs="Times New Roman"/>
-          <w:sz w:val="28"/>
+        <w:rPr>
+          <w:sz w:val="20"/>
+          <w:szCs w:val="18"/>
+        </w:rPr>
+      </w:pPr>
+      <w:r>
+        <w:rPr>
+          <w:rFonts w:ascii="Times New Roman" w:eastAsia="Times New Roman" w:hAnsi="Times New Roman" w:cs="Times New Roman"/>
+          <w:szCs w:val="18"/>
         </w:rPr>
         <w:t>Section:</w:t>
       </w:r>
       <w:r>
         <w:rPr>
-          <w:sz w:val="28"/>
+          <w:szCs w:val="18"/>
         </w:rPr>
         <w:t xml:space="preserve">  </w:t>
       </w:r>
       <w:r>
         <w:rPr>
-          <w:sz w:val="28"/>
+          <w:szCs w:val="18"/>
         </w:rPr>
         <w:tab/>
         <w:t xml:space="preserve"> </w:t>
       </w:r>
       <w:r>
+        <w:rPr>
+          <w:sz w:val="20"/>
+          <w:szCs w:val="18"/>
+        </w:rPr>
         <w:t xml:space="preserve">                                                                             </w:t>
       </w:r>
       <w:r>
+        <w:rPr>
+          <w:sz w:val="20"/>
+          <w:szCs w:val="18"/>
+        </w:rPr>
         <w:t xml:space="preserve"> </w:t>
       </w:r>
       <w:r>
         <w:rPr>
           <w:rFonts w:ascii="Times New Roman" w:eastAsia="Times New Roman" w:hAnsi="Times New Roman" w:cs="Times New Roman"/>
-          <w:sz w:val="28"/>
+          <w:szCs w:val="18"/>
         </w:rPr>
         <w:t>Group Number</w:t>
       </w:r>
       <w:r>
         <w:rPr>
           <w:rFonts w:ascii="Times New Roman" w:eastAsia="Times New Roman" w:hAnsi="Times New Roman" w:cs="Times New Roman"/>
-          <w:sz w:val="28"/>
+          <w:szCs w:val="18"/>
         </w:rPr>
         <w:t>s</w:t>
       </w:r>

</xml_diff>